<commit_message>
template home e documentação
</commit_message>
<xml_diff>
--- a/doc/briefing.docx
+++ b/doc/briefing.docx
@@ -46,7 +46,6 @@
         </w:rPr>
         <w:t xml:space="preserve">Site: </w:t>
       </w:r>
-      <w:proofErr w:type="spellStart"/>
       <w:r>
         <w:rPr>
           <w:sz w:val="36"/>
@@ -68,7 +67,6 @@
         </w:rPr>
         <w:t>gitalSynthesis</w:t>
       </w:r>
-      <w:proofErr w:type="spellEnd"/>
     </w:p>
     <w:p>
       <w:pPr>
@@ -115,21 +113,7 @@
         <w:rPr>
           <w:color w:val="002060"/>
         </w:rPr>
-        <w:t xml:space="preserve"> e </w:t>
-      </w:r>
-      <w:proofErr w:type="spellStart"/>
-      <w:r>
-        <w:rPr>
-          <w:color w:val="002060"/>
-        </w:rPr>
-        <w:t>sound</w:t>
-      </w:r>
-      <w:proofErr w:type="spellEnd"/>
-      <w:r>
-        <w:rPr>
-          <w:color w:val="002060"/>
-        </w:rPr>
-        <w:t xml:space="preserve"> design</w:t>
+        <w:t xml:space="preserve"> e sound design</w:t>
       </w:r>
       <w:r>
         <w:rPr>
@@ -243,21 +227,7 @@
         <w:rPr>
           <w:color w:val="002060"/>
         </w:rPr>
-        <w:t xml:space="preserve"> e </w:t>
-      </w:r>
-      <w:proofErr w:type="spellStart"/>
-      <w:r>
-        <w:rPr>
-          <w:color w:val="002060"/>
-        </w:rPr>
-        <w:t>sound</w:t>
-      </w:r>
-      <w:proofErr w:type="spellEnd"/>
-      <w:r>
-        <w:rPr>
-          <w:color w:val="002060"/>
-        </w:rPr>
-        <w:t xml:space="preserve"> design</w:t>
+        <w:t xml:space="preserve"> e sound design</w:t>
       </w:r>
       <w:r>
         <w:rPr>
@@ -787,7 +757,19 @@
         <w:rPr>
           <w:color w:val="002060"/>
         </w:rPr>
-        <w:t>acessível (projetos simples e de baixo custo)</w:t>
+        <w:t>acessível (simples</w:t>
+      </w:r>
+      <w:r>
+        <w:rPr>
+          <w:color w:val="002060"/>
+        </w:rPr>
+        <w:t xml:space="preserve"> para pôr em prática </w:t>
+      </w:r>
+      <w:r>
+        <w:rPr>
+          <w:color w:val="002060"/>
+        </w:rPr>
+        <w:t>e de baixo custo)</w:t>
       </w:r>
     </w:p>
     <w:p>
@@ -917,27 +899,19 @@
         <w:rPr>
           <w:color w:val="002060"/>
         </w:rPr>
-        <w:t xml:space="preserve">, </w:t>
-      </w:r>
-      <w:proofErr w:type="spellStart"/>
-      <w:r>
-        <w:rPr>
-          <w:color w:val="002060"/>
-        </w:rPr>
-        <w:t>sound</w:t>
-      </w:r>
-      <w:proofErr w:type="spellEnd"/>
-      <w:r>
-        <w:rPr>
-          <w:color w:val="002060"/>
-        </w:rPr>
-        <w:t xml:space="preserve"> design</w:t>
-      </w:r>
-      <w:r>
-        <w:rPr>
-          <w:color w:val="002060"/>
-        </w:rPr>
-        <w:t xml:space="preserve"> e como aplicar esse conhecimento para melhorar seu som</w:t>
+        <w:t>, sound design</w:t>
+      </w:r>
+      <w:r>
+        <w:rPr>
+          <w:color w:val="002060"/>
+        </w:rPr>
+        <w:t xml:space="preserve"> </w:t>
+      </w:r>
+      <w:r>
+        <w:rPr>
+          <w:color w:val="002060"/>
+        </w:rPr>
+        <w:t>de forma fácil e melhore o seu som</w:t>
       </w:r>
       <w:r>
         <w:rPr>
@@ -1099,21 +1073,7 @@
         <w:rPr>
           <w:color w:val="002060"/>
         </w:rPr>
-        <w:t xml:space="preserve">música e </w:t>
-      </w:r>
-      <w:proofErr w:type="spellStart"/>
-      <w:r>
-        <w:rPr>
-          <w:color w:val="002060"/>
-        </w:rPr>
-        <w:t>sound</w:t>
-      </w:r>
-      <w:proofErr w:type="spellEnd"/>
-      <w:r>
-        <w:rPr>
-          <w:color w:val="002060"/>
-        </w:rPr>
-        <w:t xml:space="preserve"> design</w:t>
+        <w:t>música e sound design</w:t>
       </w:r>
       <w:r>
         <w:rPr>
@@ -1155,7 +1115,19 @@
         <w:rPr>
           <w:color w:val="002060"/>
         </w:rPr>
-        <w:t>Conhecimento para usar o equipamento de forma mais criativa</w:t>
+        <w:t xml:space="preserve">Conhecimento para usar o </w:t>
+      </w:r>
+      <w:r>
+        <w:rPr>
+          <w:color w:val="002060"/>
+        </w:rPr>
+        <w:t xml:space="preserve">seu </w:t>
+      </w:r>
+      <w:r>
+        <w:rPr>
+          <w:color w:val="002060"/>
+        </w:rPr>
+        <w:t>equipamento de forma mais criativa</w:t>
       </w:r>
       <w:r>
         <w:rPr>
@@ -1215,21 +1187,7 @@
         <w:rPr>
           <w:color w:val="002060"/>
         </w:rPr>
-        <w:t xml:space="preserve">música e </w:t>
-      </w:r>
-      <w:proofErr w:type="spellStart"/>
-      <w:r>
-        <w:rPr>
-          <w:color w:val="002060"/>
-        </w:rPr>
-        <w:t>sound</w:t>
-      </w:r>
-      <w:proofErr w:type="spellEnd"/>
-      <w:r>
-        <w:rPr>
-          <w:color w:val="002060"/>
-        </w:rPr>
-        <w:t xml:space="preserve"> design</w:t>
+        <w:t>música e sound design</w:t>
       </w:r>
       <w:r>
         <w:rPr>
@@ -1358,7 +1316,19 @@
         <w:rPr>
           <w:color w:val="002060"/>
         </w:rPr>
-        <w:t xml:space="preserve"> É necessário que já tenham conhecimento intermediário em música</w:t>
+        <w:t xml:space="preserve"> É necessário que já tenham conhecimento </w:t>
+      </w:r>
+      <w:r>
+        <w:rPr>
+          <w:color w:val="002060"/>
+        </w:rPr>
+        <w:t>básico</w:t>
+      </w:r>
+      <w:r>
+        <w:rPr>
+          <w:color w:val="002060"/>
+        </w:rPr>
+        <w:t xml:space="preserve"> em música</w:t>
       </w:r>
       <w:r>
         <w:rPr>
@@ -1553,7 +1523,43 @@
         <w:rPr>
           <w:color w:val="002060"/>
         </w:rPr>
-        <w:t>Músicos novos que querem expandir a possibilidade sonora de seu equipamento</w:t>
+        <w:t>Músicos novos que querem expandir a</w:t>
+      </w:r>
+      <w:r>
+        <w:rPr>
+          <w:color w:val="002060"/>
+        </w:rPr>
+        <w:t>s</w:t>
+      </w:r>
+      <w:r>
+        <w:rPr>
+          <w:color w:val="002060"/>
+        </w:rPr>
+        <w:t xml:space="preserve"> possibilidade</w:t>
+      </w:r>
+      <w:r>
+        <w:rPr>
+          <w:color w:val="002060"/>
+        </w:rPr>
+        <w:t>s</w:t>
+      </w:r>
+      <w:r>
+        <w:rPr>
+          <w:color w:val="002060"/>
+        </w:rPr>
+        <w:t xml:space="preserve"> sonora</w:t>
+      </w:r>
+      <w:r>
+        <w:rPr>
+          <w:color w:val="002060"/>
+        </w:rPr>
+        <w:t>s</w:t>
+      </w:r>
+      <w:r>
+        <w:rPr>
+          <w:color w:val="002060"/>
+        </w:rPr>
+        <w:t xml:space="preserve"> de seu equipamento</w:t>
       </w:r>
       <w:r>
         <w:rPr>

</xml_diff>